<commit_message>
last changes made on 01/05/2023
</commit_message>
<xml_diff>
--- a/memoria-p2-aoc2-Gari-Alain.docx
+++ b/memoria-p2-aoc2-Gari-Alain.docx
@@ -50,14 +50,32 @@
       </w:r>
     </w:p>
     <w:p>
-      <w:r>
-        <w:t>Cascán Zalewska, Alain</w:t>
-      </w:r>
-    </w:p>
-    <w:p>
-      <w:r>
-        <w:t>Arellano Zubía, Gari</w:t>
-      </w:r>
+      <w:proofErr w:type="spellStart"/>
+      <w:r>
+        <w:t>Cascán</w:t>
+      </w:r>
+      <w:proofErr w:type="spellEnd"/>
+      <w:r>
+        <w:t xml:space="preserve"> </w:t>
+      </w:r>
+      <w:proofErr w:type="spellStart"/>
+      <w:r>
+        <w:t>Zalewska</w:t>
+      </w:r>
+      <w:proofErr w:type="spellEnd"/>
+      <w:r>
+        <w:t>, Alain</w:t>
+      </w:r>
+    </w:p>
+    <w:p>
+      <w:r>
+        <w:t xml:space="preserve">Arellano Zubía, </w:t>
+      </w:r>
+      <w:proofErr w:type="spellStart"/>
+      <w:r>
+        <w:t>Gari</w:t>
+      </w:r>
+      <w:proofErr w:type="spellEnd"/>
     </w:p>
     <w:p>
       <w:r>
@@ -73,7 +91,7 @@
         <w:rPr>
           <w:noProof/>
         </w:rPr>
-        <w:t>domingo, 30 de abril de 2023</w:t>
+        <w:t>lunes, 1 de mayo de 2023</w:t>
       </w:r>
       <w:r>
         <w:fldChar w:fldCharType="end"/>
@@ -130,52 +148,147 @@
           <w:i/>
           <w:color w:val="7F7F7F" w:themeColor="text1" w:themeTint="80"/>
         </w:rPr>
-        <w:t>con una jerarquía de memoria algo más compleja que en el proyecto anterior debido a que en el proyecto anterior los accesos eran idóneos debido a que estos se resolvían siempre en un ciclo. Además de trabajar con una jerarquía de memoria, hemos tenido que gestionar la comunicación de diferentes periféricos tanto maestros como servidores mediante un bus semi-síncrono.</w:t>
-      </w:r>
-    </w:p>
-    <w:p>
-      <w:pPr>
-        <w:rPr>
-          <w:i/>
-          <w:color w:val="7F7F7F" w:themeColor="text1" w:themeTint="80"/>
-        </w:rPr>
-      </w:pPr>
-      <w:r>
-        <w:rPr>
-          <w:i/>
-          <w:color w:val="7F7F7F" w:themeColor="text1" w:themeTint="80"/>
-        </w:rPr>
-        <w:t>En la jerarquía de memoria hemos incluido una memoria cache la cual abreviaremos como “MC”, una memoria de datos o memoria principal “MD” la cual es más lenta que la cache debido a que esta tarda más en responder y, para terminar, tenemos una segunda memoria de datos la cual llamaremos “MD Scratch”, la cual es una memoria mucho más rápida que la MD de la cual hemos hablado anteriormente pero, esta tiene ciertas características especiales de las cuales desglosaremos más adelante pero, principalmente, los contenidos de esta no se deben de guardar en MC.</w:t>
-      </w:r>
-    </w:p>
-    <w:p>
-      <w:pPr>
-        <w:rPr>
-          <w:i/>
-          <w:color w:val="7F7F7F" w:themeColor="text1" w:themeTint="80"/>
-        </w:rPr>
-      </w:pPr>
-      <w:r>
-        <w:rPr>
-          <w:i/>
-          <w:color w:val="7F7F7F" w:themeColor="text1" w:themeTint="80"/>
-        </w:rPr>
-        <w:t>El objetivo de este proyecto ha sido diseñar la unidad de control de la memoria cache para que esta atenta las peticiones del procesador, gestionando las trasferencias a través del bus semi-síncrono que hemos hablado anteriormente encargado de comunicar los distintos periféricos.</w:t>
-      </w:r>
-    </w:p>
-    <w:p>
-      <w:pPr>
-        <w:rPr>
-          <w:i/>
-          <w:color w:val="7F7F7F" w:themeColor="text1" w:themeTint="80"/>
-        </w:rPr>
-      </w:pPr>
-      <w:r>
-        <w:rPr>
-          <w:i/>
-          <w:color w:val="7F7F7F" w:themeColor="text1" w:themeTint="80"/>
-        </w:rPr>
-        <w:t xml:space="preserve">Además de diseñar la unidad de control, hemos tenido que implementar esta jerarquía de memoria en MIPS, para ello hemos tenido que tener en cuenta que cuando se realiza un fallo en la memoria cache, esta tiene que consumir ciertos ciclos tanto en el acceso a MD o MD Sracth y, después de realizar las </w:t>
+        <w:t xml:space="preserve">con una jerarquía de memoria algo más compleja que en el proyecto anterior debido a que en el proyecto anterior los accesos eran idóneos debido a que estos se resolvían siempre en un ciclo. Además de trabajar con una jerarquía de memoria, hemos tenido que gestionar la comunicación de diferentes periféricos tanto maestros como servidores mediante un bus </w:t>
+      </w:r>
+      <w:proofErr w:type="spellStart"/>
+      <w:r>
+        <w:rPr>
+          <w:i/>
+          <w:color w:val="7F7F7F" w:themeColor="text1" w:themeTint="80"/>
+        </w:rPr>
+        <w:t>semi-síncrono</w:t>
+      </w:r>
+      <w:proofErr w:type="spellEnd"/>
+      <w:r>
+        <w:rPr>
+          <w:i/>
+          <w:color w:val="7F7F7F" w:themeColor="text1" w:themeTint="80"/>
+        </w:rPr>
+        <w:t>.</w:t>
+      </w:r>
+    </w:p>
+    <w:p>
+      <w:pPr>
+        <w:rPr>
+          <w:i/>
+          <w:color w:val="7F7F7F" w:themeColor="text1" w:themeTint="80"/>
+        </w:rPr>
+      </w:pPr>
+      <w:r>
+        <w:rPr>
+          <w:i/>
+          <w:color w:val="7F7F7F" w:themeColor="text1" w:themeTint="80"/>
+        </w:rPr>
+        <w:t>En la jerarquía de memoria hemos incluido una memoria cache la cual abreviaremos como “MC”, una memoria de datos o memoria principal “MD</w:t>
+      </w:r>
+      <w:r>
+        <w:rPr>
+          <w:i/>
+          <w:color w:val="7F7F7F" w:themeColor="text1" w:themeTint="80"/>
+        </w:rPr>
+        <w:t xml:space="preserve"> Principal</w:t>
+      </w:r>
+      <w:r>
+        <w:rPr>
+          <w:i/>
+          <w:color w:val="7F7F7F" w:themeColor="text1" w:themeTint="80"/>
+        </w:rPr>
+        <w:t>” la cual es más lenta que la cache debido a que esta tarda más en responder y, para terminar, tenemos una segunda memoria de datos la cual llamaremos “MD Scratch”, la cual es una memoria mucho más rápida que la MD</w:t>
+      </w:r>
+      <w:r>
+        <w:rPr>
+          <w:i/>
+          <w:color w:val="7F7F7F" w:themeColor="text1" w:themeTint="80"/>
+        </w:rPr>
+        <w:t xml:space="preserve"> Principal</w:t>
+      </w:r>
+      <w:r>
+        <w:rPr>
+          <w:i/>
+          <w:color w:val="7F7F7F" w:themeColor="text1" w:themeTint="80"/>
+        </w:rPr>
+        <w:t xml:space="preserve"> de la cual hemos hablado anteriormente pero, esta tiene ciertas características especiales de las cuales desglosaremos más adelante pero, principalmente, los contenidos de esta no se deben de guardar en MC.</w:t>
+      </w:r>
+    </w:p>
+    <w:p>
+      <w:pPr>
+        <w:rPr>
+          <w:i/>
+          <w:color w:val="7F7F7F" w:themeColor="text1" w:themeTint="80"/>
+        </w:rPr>
+      </w:pPr>
+      <w:r>
+        <w:rPr>
+          <w:i/>
+          <w:color w:val="7F7F7F" w:themeColor="text1" w:themeTint="80"/>
+        </w:rPr>
+        <w:t xml:space="preserve">El objetivo de este proyecto ha sido diseñar la unidad de control de la memoria cache para que esta atenta las peticiones del procesador, gestionando las trasferencias a través del bus </w:t>
+      </w:r>
+      <w:proofErr w:type="spellStart"/>
+      <w:r>
+        <w:rPr>
+          <w:i/>
+          <w:color w:val="7F7F7F" w:themeColor="text1" w:themeTint="80"/>
+        </w:rPr>
+        <w:t>semi-síncrono</w:t>
+      </w:r>
+      <w:proofErr w:type="spellEnd"/>
+      <w:r>
+        <w:rPr>
+          <w:i/>
+          <w:color w:val="7F7F7F" w:themeColor="text1" w:themeTint="80"/>
+        </w:rPr>
+        <w:t xml:space="preserve"> que hemos hablado anteriormente encargado de comunicar los distintos periféricos.</w:t>
+      </w:r>
+    </w:p>
+    <w:p>
+      <w:pPr>
+        <w:rPr>
+          <w:i/>
+          <w:color w:val="7F7F7F" w:themeColor="text1" w:themeTint="80"/>
+        </w:rPr>
+      </w:pPr>
+      <w:r>
+        <w:rPr>
+          <w:i/>
+          <w:color w:val="7F7F7F" w:themeColor="text1" w:themeTint="80"/>
+        </w:rPr>
+        <w:t>Además de diseñar la unidad de control, hemos tenido que implementar esta jerarquía de memoria en MIPS, para ello hemos tenido que tener en cuenta que cuando se realiza un fallo en la memoria cache, esta tiene que consumir ciertos ciclos tanto en el acceso a MD</w:t>
+      </w:r>
+      <w:r>
+        <w:rPr>
+          <w:i/>
+          <w:color w:val="7F7F7F" w:themeColor="text1" w:themeTint="80"/>
+        </w:rPr>
+        <w:t xml:space="preserve"> Principal</w:t>
+      </w:r>
+      <w:r>
+        <w:rPr>
+          <w:i/>
+          <w:color w:val="7F7F7F" w:themeColor="text1" w:themeTint="80"/>
+        </w:rPr>
+        <w:t xml:space="preserve"> o MD </w:t>
+      </w:r>
+      <w:r>
+        <w:rPr>
+          <w:i/>
+          <w:color w:val="7F7F7F" w:themeColor="text1" w:themeTint="80"/>
+        </w:rPr>
+        <w:t>Scratch</w:t>
+      </w:r>
+      <w:r>
+        <w:rPr>
+          <w:i/>
+          <w:color w:val="7F7F7F" w:themeColor="text1" w:themeTint="80"/>
+        </w:rPr>
+        <w:t xml:space="preserve"> </w:t>
+      </w:r>
+      <w:r>
+        <w:rPr>
+          <w:i/>
+          <w:color w:val="7F7F7F" w:themeColor="text1" w:themeTint="80"/>
+        </w:rPr>
+        <w:t xml:space="preserve">y, después de realizar las </w:t>
       </w:r>
       <w:r>
         <w:rPr>
@@ -189,9 +302,154 @@
           <w:i/>
           <w:color w:val="7F7F7F" w:themeColor="text1" w:themeTint="80"/>
         </w:rPr>
-        <w:t>cciones pertinentes para parar el procesador y que este no genere ni incoherencias en memoria ni en el banco de registros por ello, si se detecta una parada en memoria, pararemos TODO el procesador con la señal parar_EX.</w:t>
-      </w:r>
-    </w:p>
+        <w:t xml:space="preserve">cciones pertinentes para parar el procesador y que este no genere ni incoherencias en memoria, si se detecta una parada en memoria, pararemos TODO el procesador con la señal </w:t>
+      </w:r>
+      <w:proofErr w:type="spellStart"/>
+      <w:r>
+        <w:rPr>
+          <w:i/>
+          <w:color w:val="7F7F7F" w:themeColor="text1" w:themeTint="80"/>
+        </w:rPr>
+        <w:t>parar_EX</w:t>
+      </w:r>
+      <w:proofErr w:type="spellEnd"/>
+      <w:r>
+        <w:rPr>
+          <w:i/>
+          <w:color w:val="7F7F7F" w:themeColor="text1" w:themeTint="80"/>
+        </w:rPr>
+        <w:t>.</w:t>
+      </w:r>
+    </w:p>
+    <w:p>
+      <w:pPr>
+        <w:rPr>
+          <w:i/>
+          <w:color w:val="7F7F7F" w:themeColor="text1" w:themeTint="80"/>
+        </w:rPr>
+      </w:pPr>
+      <w:r>
+        <w:rPr>
+          <w:i/>
+          <w:color w:val="7F7F7F" w:themeColor="text1" w:themeTint="80"/>
+        </w:rPr>
+        <w:br w:type="page"/>
+      </w:r>
+    </w:p>
+    <w:p>
+      <w:pPr>
+        <w:pStyle w:val="Ttulo2"/>
+        <w:rPr>
+          <w:sz w:val="32"/>
+          <w:szCs w:val="32"/>
+        </w:rPr>
+      </w:pPr>
+      <w:r>
+        <w:rPr>
+          <w:sz w:val="32"/>
+          <w:szCs w:val="32"/>
+        </w:rPr>
+        <w:lastRenderedPageBreak/>
+        <w:t>Diagrama de estado de la unidad de control</w:t>
+      </w:r>
+    </w:p>
+    <w:p>
+      <w:r>
+        <w:rPr>
+          <w:noProof/>
+        </w:rPr>
+        <w:drawing>
+          <wp:inline distT="0" distB="0" distL="0" distR="0" wp14:anchorId="0BEFA723" wp14:editId="31CA1B5D">
+            <wp:extent cx="6095807" cy="2918129"/>
+            <wp:effectExtent l="0" t="0" r="635" b="0"/>
+            <wp:docPr id="1" name="Imagen 1"/>
+            <wp:cNvGraphicFramePr>
+              <a:graphicFrameLocks xmlns:a="http://schemas.openxmlformats.org/drawingml/2006/main" noChangeAspect="1"/>
+            </wp:cNvGraphicFramePr>
+            <a:graphic xmlns:a="http://schemas.openxmlformats.org/drawingml/2006/main">
+              <a:graphicData uri="http://schemas.openxmlformats.org/drawingml/2006/picture">
+                <pic:pic xmlns:pic="http://schemas.openxmlformats.org/drawingml/2006/picture">
+                  <pic:nvPicPr>
+                    <pic:cNvPr id="0" name="Picture 1"/>
+                    <pic:cNvPicPr>
+                      <a:picLocks noChangeAspect="1" noChangeArrowheads="1"/>
+                    </pic:cNvPicPr>
+                  </pic:nvPicPr>
+                  <pic:blipFill>
+                    <a:blip r:embed="rId9">
+                      <a:extLst>
+                        <a:ext uri="{28A0092B-C50C-407E-A947-70E740481C1C}">
+                          <a14:useLocalDpi xmlns:a14="http://schemas.microsoft.com/office/drawing/2010/main" val="0"/>
+                        </a:ext>
+                      </a:extLst>
+                    </a:blip>
+                    <a:srcRect/>
+                    <a:stretch>
+                      <a:fillRect/>
+                    </a:stretch>
+                  </pic:blipFill>
+                  <pic:spPr bwMode="auto">
+                    <a:xfrm>
+                      <a:off x="0" y="0"/>
+                      <a:ext cx="6107757" cy="2923850"/>
+                    </a:xfrm>
+                    <a:prstGeom prst="rect">
+                      <a:avLst/>
+                    </a:prstGeom>
+                    <a:noFill/>
+                    <a:ln>
+                      <a:noFill/>
+                    </a:ln>
+                  </pic:spPr>
+                </pic:pic>
+              </a:graphicData>
+            </a:graphic>
+          </wp:inline>
+        </w:drawing>
+      </w:r>
+    </w:p>
+    <w:p>
+      <w:pPr>
+        <w:pStyle w:val="Prrafodelista"/>
+        <w:numPr>
+          <w:ilvl w:val="0"/>
+          <w:numId w:val="6"/>
+        </w:numPr>
+      </w:pPr>
+      <w:r>
+        <w:t xml:space="preserve">Estado </w:t>
+      </w:r>
+      <w:proofErr w:type="spellStart"/>
+      <w:r>
+        <w:t>Beginning</w:t>
+      </w:r>
+      <w:proofErr w:type="spellEnd"/>
+      <w:r>
+        <w:t>:</w:t>
+      </w:r>
+    </w:p>
+    <w:p>
+      <w:pPr>
+        <w:pStyle w:val="Prrafodelista"/>
+      </w:pPr>
+      <w:r>
+        <w:t xml:space="preserve">El estado de </w:t>
+      </w:r>
+      <w:proofErr w:type="spellStart"/>
+      <w:r>
+        <w:t>Beginning</w:t>
+      </w:r>
+      <w:proofErr w:type="spellEnd"/>
+      <w:r>
+        <w:t xml:space="preserve"> </w:t>
+      </w:r>
+    </w:p>
+    <w:p>
+      <w:r>
+        <w:br w:type="page"/>
+      </w:r>
+    </w:p>
+    <w:p/>
     <w:p>
       <w:pPr>
         <w:pStyle w:val="Ttulo2"/>
@@ -246,8 +504,13 @@
           <w:between w:val="nil"/>
         </w:pBdr>
       </w:pPr>
-      <w:r>
-        <w:t>Gari Arellano: 5h</w:t>
+      <w:proofErr w:type="spellStart"/>
+      <w:r>
+        <w:t>Gari</w:t>
+      </w:r>
+      <w:proofErr w:type="spellEnd"/>
+      <w:r>
+        <w:t xml:space="preserve"> Arellano: 5h</w:t>
       </w:r>
     </w:p>
     <w:p>
@@ -266,7 +529,15 @@
         </w:pBdr>
       </w:pPr>
       <w:r>
-        <w:t>Alain Cascán: 5h</w:t>
+        <w:t xml:space="preserve">Alain </w:t>
+      </w:r>
+      <w:proofErr w:type="spellStart"/>
+      <w:r>
+        <w:t>Cascán</w:t>
+      </w:r>
+      <w:proofErr w:type="spellEnd"/>
+      <w:r>
+        <w:t>: 5h</w:t>
       </w:r>
     </w:p>
     <w:p>
@@ -303,8 +574,13 @@
           <w:between w:val="nil"/>
         </w:pBdr>
       </w:pPr>
-      <w:r>
-        <w:t>Gari Arellano: 1h</w:t>
+      <w:proofErr w:type="spellStart"/>
+      <w:r>
+        <w:t>Gari</w:t>
+      </w:r>
+      <w:proofErr w:type="spellEnd"/>
+      <w:r>
+        <w:t xml:space="preserve"> Arellano: 1h</w:t>
       </w:r>
     </w:p>
     <w:p>
@@ -323,7 +599,15 @@
         </w:pBdr>
       </w:pPr>
       <w:r>
-        <w:t>Alain Cascán: 1.5h</w:t>
+        <w:t xml:space="preserve">Alain </w:t>
+      </w:r>
+      <w:proofErr w:type="spellStart"/>
+      <w:r>
+        <w:t>Cascán</w:t>
+      </w:r>
+      <w:proofErr w:type="spellEnd"/>
+      <w:r>
+        <w:t>: 1.5h</w:t>
       </w:r>
     </w:p>
     <w:p>
@@ -360,8 +644,13 @@
           <w:between w:val="nil"/>
         </w:pBdr>
       </w:pPr>
-      <w:r>
-        <w:t>Gari Arellano: 2.5h</w:t>
+      <w:proofErr w:type="spellStart"/>
+      <w:r>
+        <w:t>Gari</w:t>
+      </w:r>
+      <w:proofErr w:type="spellEnd"/>
+      <w:r>
+        <w:t xml:space="preserve"> Arellano: 2.5h</w:t>
       </w:r>
     </w:p>
     <w:p>
@@ -380,8 +669,15 @@
         </w:pBdr>
       </w:pPr>
       <w:r>
-        <w:lastRenderedPageBreak/>
-        <w:t>Alain Cascán: 2h</w:t>
+        <w:t xml:space="preserve">Alain </w:t>
+      </w:r>
+      <w:proofErr w:type="spellStart"/>
+      <w:r>
+        <w:t>Cascán</w:t>
+      </w:r>
+      <w:proofErr w:type="spellEnd"/>
+      <w:r>
+        <w:t>: 2h</w:t>
       </w:r>
     </w:p>
     <w:p>
@@ -418,8 +714,13 @@
           <w:between w:val="nil"/>
         </w:pBdr>
       </w:pPr>
-      <w:r>
-        <w:t>Gari Arellano: 3.5h</w:t>
+      <w:proofErr w:type="spellStart"/>
+      <w:r>
+        <w:t>Gari</w:t>
+      </w:r>
+      <w:proofErr w:type="spellEnd"/>
+      <w:r>
+        <w:t xml:space="preserve"> Arellano: 3.5h</w:t>
       </w:r>
     </w:p>
     <w:p>
@@ -438,7 +739,15 @@
         </w:pBdr>
       </w:pPr>
       <w:r>
-        <w:t>Alain Cascán: 3h</w:t>
+        <w:t xml:space="preserve">Alain </w:t>
+      </w:r>
+      <w:proofErr w:type="spellStart"/>
+      <w:r>
+        <w:t>Cascán</w:t>
+      </w:r>
+      <w:proofErr w:type="spellEnd"/>
+      <w:r>
+        <w:t>: 3h</w:t>
       </w:r>
     </w:p>
     <w:p>
@@ -475,8 +784,13 @@
           <w:between w:val="nil"/>
         </w:pBdr>
       </w:pPr>
-      <w:r>
-        <w:t>Gari Arellano: 9 h</w:t>
+      <w:proofErr w:type="spellStart"/>
+      <w:r>
+        <w:t>Gari</w:t>
+      </w:r>
+      <w:proofErr w:type="spellEnd"/>
+      <w:r>
+        <w:t xml:space="preserve"> Arellano: 9 h</w:t>
       </w:r>
     </w:p>
     <w:p>
@@ -495,7 +809,15 @@
         </w:pBdr>
       </w:pPr>
       <w:r>
-        <w:t>Alain Cascán: 9.5 h</w:t>
+        <w:t xml:space="preserve">Alain </w:t>
+      </w:r>
+      <w:proofErr w:type="spellStart"/>
+      <w:r>
+        <w:t>Cascán</w:t>
+      </w:r>
+      <w:proofErr w:type="spellEnd"/>
+      <w:r>
+        <w:t>: 9.5 h</w:t>
       </w:r>
     </w:p>
     <w:p>
@@ -532,8 +854,13 @@
           <w:between w:val="nil"/>
         </w:pBdr>
       </w:pPr>
-      <w:r>
-        <w:t>Gari Arellano: 3h</w:t>
+      <w:proofErr w:type="spellStart"/>
+      <w:r>
+        <w:t>Gari</w:t>
+      </w:r>
+      <w:proofErr w:type="spellEnd"/>
+      <w:r>
+        <w:t xml:space="preserve"> Arellano: 3h</w:t>
       </w:r>
     </w:p>
     <w:p>
@@ -552,7 +879,15 @@
         </w:pBdr>
       </w:pPr>
       <w:r>
-        <w:t>Alain Cascán:</w:t>
+        <w:t xml:space="preserve">Alain </w:t>
+      </w:r>
+      <w:proofErr w:type="spellStart"/>
+      <w:r>
+        <w:t>Cascán</w:t>
+      </w:r>
+      <w:proofErr w:type="spellEnd"/>
+      <w:r>
+        <w:t>:</w:t>
       </w:r>
       <w:bookmarkStart w:id="4" w:name="_heading=h.jo5hni6jgu5z" w:colFirst="0" w:colLast="0"/>
       <w:bookmarkEnd w:id="4"/>
@@ -625,7 +960,7 @@
       </w:pPr>
     </w:p>
     <w:sectPr>
-      <w:headerReference w:type="default" r:id="rId9"/>
+      <w:headerReference w:type="default" r:id="rId10"/>
       <w:pgSz w:w="11906" w:h="16838"/>
       <w:pgMar w:top="1417" w:right="1701" w:bottom="1417" w:left="1701" w:header="705" w:footer="705" w:gutter="0"/>
       <w:pgNumType w:start="1"/>
@@ -1273,6 +1608,119 @@
       </w:pPr>
       <w:rPr>
         <w:rFonts w:ascii="Noto Sans Symbols" w:eastAsia="Noto Sans Symbols" w:hAnsi="Noto Sans Symbols" w:cs="Noto Sans Symbols"/>
+      </w:rPr>
+    </w:lvl>
+  </w:abstractNum>
+  <w:abstractNum w:abstractNumId="5" w15:restartNumberingAfterBreak="0">
+    <w:nsid w:val="7156406A"/>
+    <w:multiLevelType w:val="hybridMultilevel"/>
+    <w:tmpl w:val="E3EC9672"/>
+    <w:lvl w:ilvl="0" w:tplc="0C0A0001">
+      <w:start w:val="1"/>
+      <w:numFmt w:val="bullet"/>
+      <w:lvlText w:val=""/>
+      <w:lvlJc w:val="left"/>
+      <w:pPr>
+        <w:ind w:left="720" w:hanging="360"/>
+      </w:pPr>
+      <w:rPr>
+        <w:rFonts w:ascii="Symbol" w:hAnsi="Symbol" w:hint="default"/>
+      </w:rPr>
+    </w:lvl>
+    <w:lvl w:ilvl="1" w:tplc="0C0A0003" w:tentative="1">
+      <w:start w:val="1"/>
+      <w:numFmt w:val="bullet"/>
+      <w:lvlText w:val="o"/>
+      <w:lvlJc w:val="left"/>
+      <w:pPr>
+        <w:ind w:left="1440" w:hanging="360"/>
+      </w:pPr>
+      <w:rPr>
+        <w:rFonts w:ascii="Courier New" w:hAnsi="Courier New" w:cs="Courier New" w:hint="default"/>
+      </w:rPr>
+    </w:lvl>
+    <w:lvl w:ilvl="2" w:tplc="0C0A0005" w:tentative="1">
+      <w:start w:val="1"/>
+      <w:numFmt w:val="bullet"/>
+      <w:lvlText w:val=""/>
+      <w:lvlJc w:val="left"/>
+      <w:pPr>
+        <w:ind w:left="2160" w:hanging="360"/>
+      </w:pPr>
+      <w:rPr>
+        <w:rFonts w:ascii="Wingdings" w:hAnsi="Wingdings" w:hint="default"/>
+      </w:rPr>
+    </w:lvl>
+    <w:lvl w:ilvl="3" w:tplc="0C0A0001" w:tentative="1">
+      <w:start w:val="1"/>
+      <w:numFmt w:val="bullet"/>
+      <w:lvlText w:val=""/>
+      <w:lvlJc w:val="left"/>
+      <w:pPr>
+        <w:ind w:left="2880" w:hanging="360"/>
+      </w:pPr>
+      <w:rPr>
+        <w:rFonts w:ascii="Symbol" w:hAnsi="Symbol" w:hint="default"/>
+      </w:rPr>
+    </w:lvl>
+    <w:lvl w:ilvl="4" w:tplc="0C0A0003" w:tentative="1">
+      <w:start w:val="1"/>
+      <w:numFmt w:val="bullet"/>
+      <w:lvlText w:val="o"/>
+      <w:lvlJc w:val="left"/>
+      <w:pPr>
+        <w:ind w:left="3600" w:hanging="360"/>
+      </w:pPr>
+      <w:rPr>
+        <w:rFonts w:ascii="Courier New" w:hAnsi="Courier New" w:cs="Courier New" w:hint="default"/>
+      </w:rPr>
+    </w:lvl>
+    <w:lvl w:ilvl="5" w:tplc="0C0A0005" w:tentative="1">
+      <w:start w:val="1"/>
+      <w:numFmt w:val="bullet"/>
+      <w:lvlText w:val=""/>
+      <w:lvlJc w:val="left"/>
+      <w:pPr>
+        <w:ind w:left="4320" w:hanging="360"/>
+      </w:pPr>
+      <w:rPr>
+        <w:rFonts w:ascii="Wingdings" w:hAnsi="Wingdings" w:hint="default"/>
+      </w:rPr>
+    </w:lvl>
+    <w:lvl w:ilvl="6" w:tplc="0C0A0001" w:tentative="1">
+      <w:start w:val="1"/>
+      <w:numFmt w:val="bullet"/>
+      <w:lvlText w:val=""/>
+      <w:lvlJc w:val="left"/>
+      <w:pPr>
+        <w:ind w:left="5040" w:hanging="360"/>
+      </w:pPr>
+      <w:rPr>
+        <w:rFonts w:ascii="Symbol" w:hAnsi="Symbol" w:hint="default"/>
+      </w:rPr>
+    </w:lvl>
+    <w:lvl w:ilvl="7" w:tplc="0C0A0003" w:tentative="1">
+      <w:start w:val="1"/>
+      <w:numFmt w:val="bullet"/>
+      <w:lvlText w:val="o"/>
+      <w:lvlJc w:val="left"/>
+      <w:pPr>
+        <w:ind w:left="5760" w:hanging="360"/>
+      </w:pPr>
+      <w:rPr>
+        <w:rFonts w:ascii="Courier New" w:hAnsi="Courier New" w:cs="Courier New" w:hint="default"/>
+      </w:rPr>
+    </w:lvl>
+    <w:lvl w:ilvl="8" w:tplc="0C0A0005" w:tentative="1">
+      <w:start w:val="1"/>
+      <w:numFmt w:val="bullet"/>
+      <w:lvlText w:val=""/>
+      <w:lvlJc w:val="left"/>
+      <w:pPr>
+        <w:ind w:left="6480" w:hanging="360"/>
+      </w:pPr>
+      <w:rPr>
+        <w:rFonts w:ascii="Wingdings" w:hAnsi="Wingdings" w:hint="default"/>
       </w:rPr>
     </w:lvl>
   </w:abstractNum>
@@ -1290,6 +1738,9 @@
   </w:num>
   <w:num w:numId="5" w16cid:durableId="723454358">
     <w:abstractNumId w:val="0"/>
+  </w:num>
+  <w:num w:numId="6" w16cid:durableId="954291825">
+    <w:abstractNumId w:val="5"/>
   </w:num>
 </w:numbering>
 </file>
@@ -2287,28 +2738,28 @@
 </file>
 
 <file path=customXml/item1.xml><?xml version="1.0" encoding="utf-8"?>
+<b:Sources xmlns:b="http://schemas.openxmlformats.org/officeDocument/2006/bibliography" xmlns="http://schemas.openxmlformats.org/officeDocument/2006/bibliography" SelectedStyle="\APASixthEditionOfficeOnline.xsl" StyleName="APA" Version="6"/>
+</file>
+
+<file path=customXml/item2.xml><?xml version="1.0" encoding="utf-8"?>
 <go:gDocsCustomXmlDataStorage xmlns:go="http://customooxmlschemas.google.com/" xmlns:r="http://schemas.openxmlformats.org/officeDocument/2006/relationships" uri="GoogleDocsCustomDataVersion1">
   <go:docsCustomData xmlns:go="http://customooxmlschemas.google.com/" roundtripDataSignature="AMtx7mgP8IXYkbmYPlz4BMtOzsktUM8GeA==">AMUW2mWBRTpFtEoH39MVGLDukmAyaP0EqUbbI9Q+mGUBbFQ6HNcYYoqn0vSAQdm4jwTN352kmQdSTQQpDViDVM5JXCZmSGxQr756UvxD9tvJ8JSvEGpy0rQ9+M44VmpPkDMtS0oq7jlrrJwG+LznHsjb/jzR8PeTLVJ3HsHStmHI5DR3/HzgV6eEzEmlcfY1V//86jgvZcs3NIie25rV5EB5d+gDVBM+lvW+PduFOJUTYdUn1Z0eGKXx432SJFueo39WizvZURwJuBNHuS1TUhYZQOSmBoos2Tfm9OOvu2LEHTCXBT6/oAsGSsogyc0UxD4I1902rtQe</go:docsCustomData>
 </go:gDocsCustomXmlDataStorage>
 </file>
 
-<file path=customXml/item2.xml><?xml version="1.0" encoding="utf-8"?>
-<b:Sources xmlns:b="http://schemas.openxmlformats.org/officeDocument/2006/bibliography" xmlns="http://schemas.openxmlformats.org/officeDocument/2006/bibliography" SelectedStyle="\APASixthEditionOfficeOnline.xsl" StyleName="APA" Version="6"/>
+<file path=customXml/itemProps1.xml><?xml version="1.0" encoding="utf-8"?>
+<ds:datastoreItem xmlns:ds="http://schemas.openxmlformats.org/officeDocument/2006/customXml" ds:itemID="{082384AA-0A2E-4FAD-945E-E72EDD9D9DFB}">
+  <ds:schemaRefs>
+    <ds:schemaRef ds:uri="http://schemas.openxmlformats.org/officeDocument/2006/bibliography"/>
+  </ds:schemaRefs>
+</ds:datastoreItem>
 </file>
 
-<file path=customXml/itemProps1.xml><?xml version="1.0" encoding="utf-8"?>
+<file path=customXml/itemProps2.xml><?xml version="1.0" encoding="utf-8"?>
 <ds:datastoreItem xmlns:ds="http://schemas.openxmlformats.org/officeDocument/2006/customXml" ds:itemID="{11111111-1234-1234-1234-123412341234}">
   <ds:schemaRefs>
     <ds:schemaRef ds:uri="http://customooxmlschemas.google.com/"/>
     <ds:schemaRef ds:uri="http://schemas.openxmlformats.org/officeDocument/2006/relationships"/>
   </ds:schemaRefs>
 </ds:datastoreItem>
-</file>
-
-<file path=customXml/itemProps2.xml><?xml version="1.0" encoding="utf-8"?>
-<ds:datastoreItem xmlns:ds="http://schemas.openxmlformats.org/officeDocument/2006/customXml" ds:itemID="{082384AA-0A2E-4FAD-945E-E72EDD9D9DFB}">
-  <ds:schemaRefs>
-    <ds:schemaRef ds:uri="http://schemas.openxmlformats.org/officeDocument/2006/bibliography"/>
-  </ds:schemaRefs>
-</ds:datastoreItem>
 </file>
</xml_diff>